<commit_message>
update client and server application
</commit_message>
<xml_diff>
--- a/datamigration.docx
+++ b/datamigration.docx
@@ -7,10 +7,7 @@
         <w:t>Solution for data migration</w:t>
       </w:r>
     </w:p>
-    <w:p>
-      <w:bookmarkStart w:id="0" w:name="_GoBack"/>
-      <w:bookmarkEnd w:id="0"/>
-    </w:p>
+    <w:p/>
     <w:p/>
     <w:p>
       <w:r>
@@ -34,7 +31,7 @@
             <v:path o:extrusionok="f" gradientshapeok="t" o:connecttype="rect"/>
             <o:lock v:ext="edit" aspectratio="t"/>
           </v:shapetype>
-          <v:shape id="_x0000_i1027" type="#_x0000_t75" style="width:467.5pt;height:252pt">
+          <v:shape id="_x0000_i1025" type="#_x0000_t75" style="width:467.5pt;height:252pt">
             <v:imagedata r:id="rId5" o:title="Infastructure"/>
           </v:shape>
         </w:pict>
@@ -545,7 +542,7 @@
         <w:ind w:left="360"/>
       </w:pPr>
       <w:r>
-        <w:t>CREATE TABLE `</w:t>
+        <w:t xml:space="preserve">CREATE TABLE </w:t>
       </w:r>
       <w:proofErr w:type="spellStart"/>
       <w:r>
@@ -553,15 +550,7 @@
       </w:r>
       <w:proofErr w:type="spellEnd"/>
       <w:r>
-        <w:t>` (</w:t>
-      </w:r>
-    </w:p>
-    <w:p>
-      <w:pPr>
-        <w:ind w:left="360"/>
-      </w:pPr>
-      <w:r>
-        <w:t xml:space="preserve">  `id` </w:t>
+        <w:t xml:space="preserve"> (id </w:t>
       </w:r>
       <w:proofErr w:type="spellStart"/>
       <w:proofErr w:type="gramStart"/>
@@ -574,69 +563,26 @@
       </w:r>
       <w:proofErr w:type="gramEnd"/>
       <w:r>
-        <w:t>11) NOT NULL AUTO_INCREMENT,</w:t>
-      </w:r>
-    </w:p>
-    <w:p>
-      <w:pPr>
-        <w:ind w:left="360"/>
-      </w:pPr>
-      <w:r>
-        <w:t xml:space="preserve">  `</w:t>
-      </w:r>
-      <w:proofErr w:type="spellStart"/>
-      <w:r>
-        <w:t>recordid</w:t>
-      </w:r>
-      <w:proofErr w:type="spellEnd"/>
-      <w:r>
-        <w:t xml:space="preserve">` </w:t>
-      </w:r>
-      <w:proofErr w:type="gramStart"/>
-      <w:r>
-        <w:t>varchar(</w:t>
-      </w:r>
-      <w:proofErr w:type="gramEnd"/>
-      <w:r>
-        <w:t>100) NOT NULL,</w:t>
-      </w:r>
-    </w:p>
-    <w:p>
-      <w:pPr>
-        <w:ind w:left="360"/>
-      </w:pPr>
-      <w:r>
-        <w:t xml:space="preserve">  `</w:t>
-      </w:r>
-      <w:proofErr w:type="spellStart"/>
-      <w:r>
-        <w:t>updateTime</w:t>
-      </w:r>
-      <w:proofErr w:type="spellEnd"/>
-      <w:r>
-        <w:t>` date DEFAULT NOT NULL,</w:t>
-      </w:r>
-    </w:p>
-    <w:p>
-      <w:pPr>
-        <w:ind w:left="360"/>
-      </w:pPr>
-      <w:r>
-        <w:t xml:space="preserve">  PRIMARY KEY (`id`)</w:t>
-      </w:r>
-    </w:p>
-    <w:p>
-      <w:pPr>
-        <w:ind w:left="360"/>
-      </w:pPr>
-      <w:r>
-        <w:t>)</w:t>
-      </w:r>
-    </w:p>
-    <w:p>
-      <w:pPr>
-        <w:ind w:left="360"/>
-      </w:pPr>
+        <w:t xml:space="preserve">11) NOT NULL </w:t>
+      </w:r>
+      <w:proofErr w:type="spellStart"/>
+      <w:r>
+        <w:t>AUTO_INCREMENT,recordid</w:t>
+      </w:r>
+      <w:proofErr w:type="spellEnd"/>
+      <w:r>
+        <w:t xml:space="preserve"> varchar(100) NOT </w:t>
+      </w:r>
+      <w:proofErr w:type="spellStart"/>
+      <w:r>
+        <w:t>NULL,updateTime</w:t>
+      </w:r>
+      <w:proofErr w:type="spellEnd"/>
+      <w:r>
+        <w:t xml:space="preserve"> date DEFAULT CURRENT_TIMESTAMP NOT NULL, PRIMARY KEY (id) );</w:t>
+      </w:r>
+      <w:bookmarkStart w:id="0" w:name="_GoBack"/>
+      <w:bookmarkEnd w:id="0"/>
     </w:p>
     <w:sectPr>
       <w:pgSz w:w="12240" w:h="15840"/>

</xml_diff>

<commit_message>
change database to mysql
</commit_message>
<xml_diff>
--- a/datamigration.docx
+++ b/datamigration.docx
@@ -31,16 +31,13 @@
             <v:path o:extrusionok="f" gradientshapeok="t" o:connecttype="rect"/>
             <o:lock v:ext="edit" aspectratio="t"/>
           </v:shapetype>
-          <v:shape id="_x0000_i1029" type="#_x0000_t75" style="width:467.2pt;height:179.75pt">
+          <v:shape id="_x0000_i1025" type="#_x0000_t75" style="width:467.2pt;height:179.75pt">
             <v:imagedata r:id="rId5" o:title="Capture"/>
           </v:shape>
         </w:pict>
       </w:r>
     </w:p>
-    <w:p>
-      <w:bookmarkStart w:id="0" w:name="_GoBack"/>
-      <w:bookmarkEnd w:id="0"/>
-    </w:p>
+    <w:p/>
     <w:p>
       <w:pPr>
         <w:pStyle w:val="ListParagraph"/>
@@ -600,11 +597,11 @@
       <w:r>
         <w:t xml:space="preserve"> </w:t>
       </w:r>
-      <w:proofErr w:type="spellStart"/>
-      <w:r>
-        <w:t>mariadb</w:t>
-      </w:r>
-      <w:proofErr w:type="spellEnd"/>
+      <w:r>
+        <w:t>mysql</w:t>
+      </w:r>
+      <w:bookmarkStart w:id="0" w:name="_GoBack"/>
+      <w:bookmarkEnd w:id="0"/>
       <w:r>
         <w:t xml:space="preserve"> by this format</w:t>
       </w:r>
@@ -651,7 +648,16 @@
       </w:r>
       <w:proofErr w:type="spellEnd"/>
       <w:r>
-        <w:t xml:space="preserve"> date DEFAULT CURRENT_TIMESTAMP NOT NULL, PRIMARY KEY (id) );</w:t>
+        <w:t xml:space="preserve"> </w:t>
+      </w:r>
+      <w:r>
+        <w:t>TIMESTAMP</w:t>
+      </w:r>
+      <w:r>
+        <w:t xml:space="preserve"> </w:t>
+      </w:r>
+      <w:r>
+        <w:t>DEFAULT CURRENT_TIMESTAMP NOT NULL, PRIMARY KEY (id) );</w:t>
       </w:r>
     </w:p>
     <w:p>
@@ -705,7 +711,16 @@
       </w:r>
       <w:proofErr w:type="spellEnd"/>
       <w:r>
-        <w:t xml:space="preserve"> date DEFAULT CURRENT_TIMESTAMP NOT NULL, PRIMARY KEY (id) );</w:t>
+        <w:t xml:space="preserve"> </w:t>
+      </w:r>
+      <w:r>
+        <w:t>TIMESTAMP</w:t>
+      </w:r>
+      <w:r>
+        <w:t xml:space="preserve"> </w:t>
+      </w:r>
+      <w:r>
+        <w:t>DEFAULT CURRENT_TIMESTAMP NOT NULL, PRIMARY KEY (id) );</w:t>
       </w:r>
     </w:p>
     <w:sectPr>

</xml_diff>